<commit_message>
tweaks format of treatment of missing values, merge empty cells in tables
</commit_message>
<xml_diff>
--- a/indicators/3-1-1.docx
+++ b/indicators/3-1-1.docx
@@ -10204,12 +10204,16 @@
               <w:rPr>
                 <w:b/>
                 <w:bCs/>
+                <w:i/>
+                <w:iCs/>
               </w:rPr>
             </w:pPr>
             <w:r>
               <w:rPr>
                 <w:b/>
                 <w:bCs/>
+                <w:i/>
+                <w:iCs/>
               </w:rPr>
               <w:t>At country level:</w:t>
             </w:r>
@@ -10222,11 +10226,17 @@
                 <w:numId w:val="30"/>
               </w:numPr>
               <w:contextualSpacing/>
+              <w:rPr>
+                <w:i/>
+                <w:iCs/>
+              </w:rPr>
             </w:pPr>
             <w:r>
               <w:rPr>
                 <w:b/>
                 <w:bCs/>
+                <w:i/>
+                <w:iCs/>
               </w:rPr>
               <w:t>At regional</w:t>
             </w:r>
@@ -10234,6 +10244,8 @@
               <w:rPr>
                 <w:b/>
                 <w:bCs/>
+                <w:i/>
+                <w:iCs/>
               </w:rPr>
               <w:t xml:space="preserve"> and </w:t>
             </w:r>
@@ -10241,6 +10253,8 @@
               <w:rPr>
                 <w:b/>
                 <w:bCs/>
+                <w:i/>
+                <w:iCs/>
               </w:rPr>
               <w:t>global levels</w:t>
             </w:r>
@@ -10248,6 +10262,8 @@
               <w:rPr>
                 <w:b/>
                 <w:bCs/>
+                <w:i/>
+                <w:iCs/>
               </w:rPr>
               <w:t>:</w:t>
             </w:r>

</xml_diff>